<commit_message>
Minor change in document title
</commit_message>
<xml_diff>
--- a/reports/D02/Student #1/Analysis Report D02 - Student #1.docx
+++ b/reports/D02/Student #1/Analysis Report D02 - Student #1.docx
@@ -142,7 +142,27 @@
           <w:sz w:val="48"/>
           <w:szCs w:val="48"/>
         </w:rPr>
-        <w:t xml:space="preserve">D01 </w:t>
+        <w:t>D0</w:t>
+      </w:r>
+      <w:r>
+        <w:rPr>
+          <w:rFonts w:ascii="Arial Narrow" w:hAnsi="Arial Narrow" w:cs="Arial"/>
+          <w:b/>
+          <w:bCs/>
+          <w:sz w:val="48"/>
+          <w:szCs w:val="48"/>
+        </w:rPr>
+        <w:t>2</w:t>
+      </w:r>
+      <w:r>
+        <w:rPr>
+          <w:rFonts w:ascii="Arial Narrow" w:hAnsi="Arial Narrow" w:cs="Arial"/>
+          <w:b/>
+          <w:bCs/>
+          <w:sz w:val="48"/>
+          <w:szCs w:val="48"/>
+        </w:rPr>
+        <w:t xml:space="preserve"> </w:t>
       </w:r>
       <w:r>
         <w:rPr>
@@ -569,34 +589,7 @@
                   <w:sz w:val="32"/>
                   <w:szCs w:val="32"/>
                 </w:rPr>
-                <w:t>https://github.com/ja</w:t>
-              </w:r>
-              <w:r>
-                <w:rPr>
-                  <w:rStyle w:val="Hipervnculo"/>
-                  <w:rFonts w:ascii="Times New Roman" w:eastAsia="Times New Roman" w:hAnsi="Times New Roman" w:cs="Times New Roman"/>
-                  <w:sz w:val="32"/>
-                  <w:szCs w:val="32"/>
-                </w:rPr>
-                <w:t>v</w:t>
-              </w:r>
-              <w:r>
-                <w:rPr>
-                  <w:rStyle w:val="Hipervnculo"/>
-                  <w:rFonts w:ascii="Times New Roman" w:eastAsia="Times New Roman" w:hAnsi="Times New Roman" w:cs="Times New Roman"/>
-                  <w:sz w:val="32"/>
-                  <w:szCs w:val="32"/>
-                </w:rPr>
-                <w:t>s</w:t>
-              </w:r>
-              <w:r>
-                <w:rPr>
-                  <w:rStyle w:val="Hipervnculo"/>
-                  <w:rFonts w:ascii="Times New Roman" w:eastAsia="Times New Roman" w:hAnsi="Times New Roman" w:cs="Times New Roman"/>
-                  <w:sz w:val="32"/>
-                  <w:szCs w:val="32"/>
-                </w:rPr>
-                <w:t>orbla/Acme-ANS-D02</w:t>
+                <w:t>https://github.com/javsorbla/Acme-ANS-D02</w:t>
               </w:r>
             </w:hyperlink>
           </w:p>
@@ -1292,7 +1285,7 @@
         <w:rPr>
           <w:rFonts w:ascii="Arial Narrow" w:hAnsi="Arial Narrow"/>
         </w:rPr>
-        <w:t>20</w:t>
+        <w:t>13</w:t>
       </w:r>
       <w:r>
         <w:rPr>
@@ -1304,7 +1297,13 @@
         <w:rPr>
           <w:rFonts w:ascii="Arial Narrow" w:hAnsi="Arial Narrow"/>
         </w:rPr>
-        <w:t>02</w:t>
+        <w:t>0</w:t>
+      </w:r>
+      <w:r>
+        <w:rPr>
+          <w:rFonts w:ascii="Arial Narrow" w:hAnsi="Arial Narrow"/>
+        </w:rPr>
+        <w:t>3</w:t>
       </w:r>
       <w:r>
         <w:rPr>
@@ -10404,6 +10403,7 @@
   <w:style w:type="character" w:default="1" w:styleId="Fuentedeprrafopredeter">
     <w:name w:val="Default Paragraph Font"/>
     <w:uiPriority w:val="1"/>
+    <w:semiHidden/>
     <w:unhideWhenUsed/>
   </w:style>
   <w:style w:type="table" w:default="1" w:styleId="Tablanormal">
@@ -12101,6 +12101,7 @@
     <w:rsid w:val="00701295"/>
     <w:rsid w:val="00726AEA"/>
     <w:rsid w:val="0075123D"/>
+    <w:rsid w:val="007729BD"/>
     <w:rsid w:val="008062AA"/>
     <w:rsid w:val="008068CF"/>
     <w:rsid w:val="00825DA4"/>
@@ -12132,6 +12133,7 @@
     <w:rsid w:val="00EA59BA"/>
     <w:rsid w:val="00EB16C3"/>
     <w:rsid w:val="00F35917"/>
+    <w:rsid w:val="00F40A80"/>
     <w:rsid w:val="00FA5559"/>
   </w:rsids>
   <m:mathPr>

</xml_diff>